<commit_message>
AR: adding small description to plan
</commit_message>
<xml_diff>
--- a/DFS Porposal and Schedule.docx
+++ b/DFS Porposal and Schedule.docx
@@ -27,6 +27,22 @@
     </w:p>
     <w:p>
       <w:pPr>
+        <w:rPr>
+          <w:sz w:val="24"/>
+          <w:szCs w:val="24"/>
+        </w:rPr>
+      </w:pPr>
+      <w:r>
+        <w:rPr>
+          <w:sz w:val="24"/>
+          <w:szCs w:val="24"/>
+        </w:rPr>
+        <w:tab/>
+        <w:t>I’m making a basic 2D RTS adventure with the purpose of exploring an ECS paradigm. I’m going to base the combat off The Realm of the Mad God.</w:t>
+      </w:r>
+    </w:p>
+    <w:p>
+      <w:pPr>
         <w:spacing w:before="0" w:afterLines="30" w:after="72"/>
         <w:rPr>
           <w:sz w:val="24"/>
@@ -40,6 +56,8 @@
         </w:rPr>
         <w:t>The first level layout is as follows:</w:t>
       </w:r>
+      <w:bookmarkStart w:id="0" w:name="_GoBack"/>
+      <w:bookmarkEnd w:id="0"/>
     </w:p>
     <w:p>
       <w:pPr>
@@ -427,12 +445,21 @@
           <w:szCs w:val="24"/>
         </w:rPr>
       </w:pPr>
+      <w:proofErr w:type="gramStart"/>
       <w:r>
         <w:rPr>
           <w:sz w:val="24"/>
           <w:szCs w:val="24"/>
         </w:rPr>
-        <w:t>First pass, decline just exits the Dialog without any consequences.</w:t>
+        <w:t>First pass,</w:t>
+      </w:r>
+      <w:proofErr w:type="gramEnd"/>
+      <w:r>
+        <w:rPr>
+          <w:sz w:val="24"/>
+          <w:szCs w:val="24"/>
+        </w:rPr>
+        <w:t xml:space="preserve"> decline just exits the Dialog without any consequences.</w:t>
       </w:r>
     </w:p>
     <w:p>
@@ -453,6 +480,7 @@
           <w:sz w:val="24"/>
           <w:szCs w:val="24"/>
         </w:rPr>
+        <w:lastRenderedPageBreak/>
         <w:t>Second pass, there are consequences for declining quests.</w:t>
       </w:r>
     </w:p>
@@ -772,7 +800,23 @@
           <w:sz w:val="24"/>
           <w:szCs w:val="24"/>
         </w:rPr>
-        <w:t>Once, the quest is complete, Return to the giver to finish it. This will open a door to the next level.</w:t>
+        <w:t xml:space="preserve">Once, the quest is complete, </w:t>
+      </w:r>
+      <w:proofErr w:type="gramStart"/>
+      <w:r>
+        <w:rPr>
+          <w:sz w:val="24"/>
+          <w:szCs w:val="24"/>
+        </w:rPr>
+        <w:t>Return</w:t>
+      </w:r>
+      <w:proofErr w:type="gramEnd"/>
+      <w:r>
+        <w:rPr>
+          <w:sz w:val="24"/>
+          <w:szCs w:val="24"/>
+        </w:rPr>
+        <w:t xml:space="preserve"> to the giver to finish it. This will open a door to the next level.</w:t>
       </w:r>
     </w:p>
     <w:p>
@@ -1523,14 +1567,7 @@
                 <w:sz w:val="22"/>
                 <w:szCs w:val="22"/>
               </w:rPr>
-              <w:t>Get Map setup and player moving</w:t>
-            </w:r>
-            <w:r>
-              <w:rPr>
-                <w:sz w:val="22"/>
-                <w:szCs w:val="22"/>
-              </w:rPr>
-              <w:t xml:space="preserve"> – 4 hours</w:t>
+              <w:t>Get Map setup and player moving – 4 hours</w:t>
             </w:r>
           </w:p>
           <w:p>
@@ -1654,14 +1691,7 @@
                 <w:sz w:val="22"/>
                 <w:szCs w:val="22"/>
               </w:rPr>
-              <w:t>Get UI and interactions</w:t>
-            </w:r>
-            <w:r>
-              <w:rPr>
-                <w:sz w:val="22"/>
-                <w:szCs w:val="22"/>
-              </w:rPr>
-              <w:t xml:space="preserve"> – 4 hours</w:t>
+              <w:t>Get UI and interactions – 4 hours</w:t>
             </w:r>
           </w:p>
           <w:p>
@@ -2780,8 +2810,6 @@
               </w:rPr>
               <w:t xml:space="preserve"> – 8 hours</w:t>
             </w:r>
-            <w:bookmarkStart w:id="0" w:name="_GoBack"/>
-            <w:bookmarkEnd w:id="0"/>
           </w:p>
         </w:tc>
       </w:tr>
@@ -2895,12 +2923,21 @@
               </w:rPr>
               <w:t xml:space="preserve">/ </w:t>
             </w:r>
-            <w:r>
-              <w:rPr>
-                <w:sz w:val="22"/>
-                <w:szCs w:val="22"/>
-              </w:rPr>
-              <w:t>Ludum Dare Weekend</w:t>
+            <w:proofErr w:type="spellStart"/>
+            <w:r>
+              <w:rPr>
+                <w:sz w:val="22"/>
+                <w:szCs w:val="22"/>
+              </w:rPr>
+              <w:t>Ludum</w:t>
+            </w:r>
+            <w:proofErr w:type="spellEnd"/>
+            <w:r>
+              <w:rPr>
+                <w:sz w:val="22"/>
+                <w:szCs w:val="22"/>
+              </w:rPr>
+              <w:t xml:space="preserve"> Dare Weekend</w:t>
             </w:r>
           </w:p>
         </w:tc>
@@ -3347,7 +3384,25 @@
                 <w:sz w:val="22"/>
                 <w:szCs w:val="22"/>
               </w:rPr>
-              <w:t>Final Presentation -  11 am</w:t>
+              <w:t xml:space="preserve">Final Presentation </w:t>
+            </w:r>
+            <w:proofErr w:type="gramStart"/>
+            <w:r>
+              <w:rPr>
+                <w:b/>
+                <w:sz w:val="22"/>
+                <w:szCs w:val="22"/>
+              </w:rPr>
+              <w:t>-  11</w:t>
+            </w:r>
+            <w:proofErr w:type="gramEnd"/>
+            <w:r>
+              <w:rPr>
+                <w:b/>
+                <w:sz w:val="22"/>
+                <w:szCs w:val="22"/>
+              </w:rPr>
+              <w:t xml:space="preserve"> am</w:t>
             </w:r>
           </w:p>
         </w:tc>

</xml_diff>